<commit_message>
Corrected author order on preprint
</commit_message>
<xml_diff>
--- a/pre_print/pre_print_docx.docx
+++ b/pre_print/pre_print_docx.docx
@@ -147,13 +147,13 @@
         <w:pStyle w:val="Author"/>
       </w:pPr>
       <w:r>
-        <w:t xml:space="preserve">Luke</w:t>
-      </w:r>
-      <w:r>
-        <w:t xml:space="preserve"> </w:t>
-      </w:r>
-      <w:r>
-        <w:t xml:space="preserve">Carlson</w:t>
+        <w:t xml:space="preserve">David</w:t>
+      </w:r>
+      <w:r>
+        <w:t xml:space="preserve"> </w:t>
+      </w:r>
+      <w:r>
+        <w:t xml:space="preserve">Gschneidner</w:t>
       </w:r>
     </w:p>
     <w:p>
@@ -161,13 +161,13 @@
         <w:pStyle w:val="Author"/>
       </w:pPr>
       <w:r>
-        <w:t xml:space="preserve">David</w:t>
-      </w:r>
-      <w:r>
-        <w:t xml:space="preserve"> </w:t>
-      </w:r>
-      <w:r>
-        <w:t xml:space="preserve">Gschneidner</w:t>
+        <w:t xml:space="preserve">Luke</w:t>
+      </w:r>
+      <w:r>
+        <w:t xml:space="preserve"> </w:t>
+      </w:r>
+      <w:r>
+        <w:t xml:space="preserve">Carlson</w:t>
       </w:r>
     </w:p>
     <w:p>
@@ -3351,10 +3351,7 @@
         <w:t xml:space="preserve"> </w:t>
       </w:r>
       <w:r>
-        <w:t xml:space="preserve">i.e., pre- and post-intervention, using an estimated 10 repetition maximum (RM) test from which 1RM would be estimated for the leg-press, chest-press, and pulldown exercises performed as indicated in the pre-registration. However, we realised that the system used by Discover Strength to record client workouts, StrengthPortal</w:t>
-      </w:r>
-      <w:r>
-        <w:t xml:space="preserve"> </w:t>
+        <w:t xml:space="preserve">i.e., pre- and post-intervention, using an estimated 10 repetition maximum (RM) test from which 1RM would be estimated for the leg-press, chest-press, and pulldown exercises performed as indicated in the pre-registration. However, we realised that the system used by Discover Strength to record client workouts, StrengthPortal (</w:t>
       </w:r>
       <w:hyperlink r:id="rId31">
         <w:r>
@@ -3365,7 +3362,7 @@
         </w:r>
       </w:hyperlink>
       <w:r>
-        <w:t xml:space="preserve">, allowed us to instead track every single set of each exercise performed and, combined with the single set protocol our intervention utilised, we were instead able to extract and model estimated 1RM from the loads and repetitions performed for all leg-press, chest-press, and pulldown machine exercises by each participant over the entire duration of the intervention periods. This meant that instead of merely pre- and post-intervention strength outcomes we had a far greater number of strength outcomes which could be modelled across the intervention period. Approaches such as this to utilise high frequency outcome measurement have recently been recommended for RT research to increase statistical power considerably even in the face of possible measurement error increases with estimation methods such as submaximal load RM tests</w:t>
+        <w:t xml:space="preserve">), allowed us to instead track every single set of each exercise performed and, combined with the single set protocol our intervention utilised, we were instead able to extract and model estimated 1RM from the loads and repetitions performed for all leg-press, chest-press, and pulldown machine exercises by each participant over the entire duration of the intervention periods. This meant that instead of merely pre- and post-intervention strength outcomes we had a far greater number of strength outcomes which could be modelled across the intervention period. Approaches such as this to utilise high frequency outcome measurement have recently been recommended for RT research to increase statistical power considerably even in the face of possible measurement error increases with estimation methods such as submaximal load RM tests</w:t>
       </w:r>
       <w:r>
         <w:t xml:space="preserve"> </w:t>
@@ -10484,7 +10481,7 @@
         <w:t xml:space="preserve">(Gentil et al. 2020)</w:t>
       </w:r>
       <w:r>
-        <w:t xml:space="preserve">. Calculating the pre- to post-intervention SMDs for both methods, and then comparing the methods using a random effects meta-analysis with method as a moderator reveals an SMD for ultrasound measures of 0.34 [95%CI: 0.23, 0.44], for circumference measures of 0.27 [95%CI: 0.19, 0.35], and difference between methods of -0.07 [95%CI: -0.2, 0.06]. Thus, both methods appear clearly able to detect changes in muscle size with relatively similar effect size magnitudes.</w:t>
+        <w:t xml:space="preserve">. Calculating the pre- to post-intervention SMDs for both methods, and then comparing the methods using a random effects meta-analysis with method as a moderator reveals an SMD for circumference measures of 0.34 [95%CI: 0.23, 0.44], for ultrasound measures of 0.27 [95%CI: 0.19, 0.35], and difference between methods of -0.07 [95%CI: -0.2, 0.06]. Thus, both methods appear clearly able to detect changes in muscle size with relatively similar effect size magnitudes.</w:t>
       </w:r>
     </w:p>
   </w:footnote>

</xml_diff>